<commit_message>
Updated the technical report.
</commit_message>
<xml_diff>
--- a/ETL Technical Report - Michelin Star Restaurants.docx
+++ b/ETL Technical Report - Michelin Star Restaurants.docx
@@ -122,8 +122,13 @@
                               </w:numPr>
                             </w:pPr>
                             <w:r>
-                              <w:t>Marie Sanon</w:t>
+                              <w:t xml:space="preserve">Marie </w:t>
                             </w:r>
+                            <w:proofErr w:type="spellStart"/>
+                            <w:r>
+                              <w:t>Sanon</w:t>
+                            </w:r>
+                            <w:proofErr w:type="spellEnd"/>
                           </w:p>
                           <w:p>
                             <w:pPr>
@@ -133,8 +138,13 @@
                                 <w:numId w:val="1"/>
                               </w:numPr>
                             </w:pPr>
+                            <w:proofErr w:type="spellStart"/>
                             <w:r>
-                              <w:t>Yuanfeng Xu</w:t>
+                              <w:t>Yuanfeng</w:t>
+                            </w:r>
+                            <w:proofErr w:type="spellEnd"/>
+                            <w:r>
+                              <w:t xml:space="preserve"> Xu</w:t>
                             </w:r>
                           </w:p>
                           <w:p/>
@@ -2124,7 +2134,7 @@
           <w:sz w:val="24"/>
           <w:szCs w:val="24"/>
         </w:rPr>
-        <w:t>data and dropped for the purpose of the affordability  stratification analysis.</w:t>
+        <w:t>data.</w:t>
       </w:r>
       <w:r>
         <w:rPr>
@@ -5629,31 +5639,7 @@
           <w:sz w:val="24"/>
           <w:szCs w:val="24"/>
         </w:rPr>
-        <w:t xml:space="preserve">Two data sources from Kaggle.com were identified—(1) </w:t>
-      </w:r>
-      <w:r>
-        <w:rPr>
-          <w:rFonts w:asciiTheme="majorHAnsi" w:hAnsiTheme="majorHAnsi" w:cstheme="majorHAnsi"/>
-          <w:sz w:val="24"/>
-          <w:szCs w:val="24"/>
-        </w:rPr>
-        <w:t xml:space="preserve">the list of Michelin Star restaurants, and </w:t>
-      </w:r>
-      <w:r>
-        <w:rPr>
-          <w:rFonts w:asciiTheme="majorHAnsi" w:hAnsiTheme="majorHAnsi" w:cstheme="majorHAnsi"/>
-          <w:sz w:val="24"/>
-          <w:szCs w:val="24"/>
-        </w:rPr>
-        <w:t xml:space="preserve">(2) </w:t>
-      </w:r>
-      <w:r>
-        <w:rPr>
-          <w:rFonts w:asciiTheme="majorHAnsi" w:hAnsiTheme="majorHAnsi" w:cstheme="majorHAnsi"/>
-          <w:sz w:val="24"/>
-          <w:szCs w:val="24"/>
-        </w:rPr>
-        <w:t>the restaurant affordability ratings</w:t>
+        <w:t>Two data sources from Kaggle.com were identified—(1) the list of Michelin Star restaurants, and (2) the restaurant affordability ratings</w:t>
       </w:r>
       <w:r>
         <w:rPr>
@@ -5677,16 +5663,7 @@
           <w:sz w:val="24"/>
           <w:szCs w:val="24"/>
         </w:rPr>
-        <w:t xml:space="preserve"> data </w:t>
-      </w:r>
-      <w:r>
-        <w:rPr>
-          <w:rFonts w:asciiTheme="majorHAnsi" w:hAnsiTheme="majorHAnsi" w:cstheme="majorHAnsi"/>
-          <w:sz w:val="24"/>
-          <w:szCs w:val="24"/>
-        </w:rPr>
-        <w:lastRenderedPageBreak/>
-        <w:t>frame</w:t>
+        <w:t xml:space="preserve"> data frame</w:t>
       </w:r>
       <w:r>
         <w:rPr>
@@ -5734,6 +5711,7 @@
         <w:rPr>
           <w:rStyle w:val="Strong"/>
         </w:rPr>
+        <w:lastRenderedPageBreak/>
         <w:t xml:space="preserve">Transform  </w:t>
       </w:r>
       <w:r>
@@ -5790,23 +5768,7 @@
           <w:sz w:val="24"/>
           <w:szCs w:val="24"/>
         </w:rPr>
-        <w:t xml:space="preserve">corrected through normalization, cleansing, </w:t>
-      </w:r>
-      <w:r>
-        <w:rPr>
-          <w:rFonts w:asciiTheme="majorHAnsi" w:hAnsiTheme="majorHAnsi" w:cstheme="majorHAnsi"/>
-          <w:sz w:val="24"/>
-          <w:szCs w:val="24"/>
-        </w:rPr>
-        <w:t>formatting, and conversion</w:t>
-      </w:r>
-      <w:r>
-        <w:rPr>
-          <w:rFonts w:asciiTheme="majorHAnsi" w:hAnsiTheme="majorHAnsi" w:cstheme="majorHAnsi"/>
-          <w:sz w:val="24"/>
-          <w:szCs w:val="24"/>
-        </w:rPr>
-        <w:t xml:space="preserve"> in order to prepare the data prior to</w:t>
+        <w:t>corrected through normalization, cleansing, formatting, and conversion in order to prepare the data prior to</w:t>
       </w:r>
       <w:r>
         <w:rPr>
@@ -5974,7 +5936,25 @@
           <w:sz w:val="24"/>
           <w:szCs w:val="24"/>
         </w:rPr>
-        <w:t>“PhoneNumber”</w:t>
+        <w:t>“</w:t>
+      </w:r>
+      <w:proofErr w:type="spellStart"/>
+      <w:r>
+        <w:rPr>
+          <w:rFonts w:asciiTheme="majorHAnsi" w:hAnsiTheme="majorHAnsi" w:cstheme="majorHAnsi"/>
+          <w:sz w:val="24"/>
+          <w:szCs w:val="24"/>
+        </w:rPr>
+        <w:t>PhoneNumber</w:t>
+      </w:r>
+      <w:proofErr w:type="spellEnd"/>
+      <w:r>
+        <w:rPr>
+          <w:rFonts w:asciiTheme="majorHAnsi" w:hAnsiTheme="majorHAnsi" w:cstheme="majorHAnsi"/>
+          <w:sz w:val="24"/>
+          <w:szCs w:val="24"/>
+        </w:rPr>
+        <w:t>”</w:t>
       </w:r>
       <w:r>
         <w:rPr>
@@ -6896,23 +6876,7 @@
           <w:sz w:val="24"/>
           <w:szCs w:val="24"/>
         </w:rPr>
-        <w:t xml:space="preserve"> function </w:t>
-      </w:r>
-      <w:r>
-        <w:rPr>
-          <w:rFonts w:asciiTheme="majorHAnsi" w:hAnsiTheme="majorHAnsi" w:cstheme="majorHAnsi"/>
-          <w:sz w:val="24"/>
-          <w:szCs w:val="24"/>
-        </w:rPr>
-        <w:t xml:space="preserve">(see Limitations) </w:t>
-      </w:r>
-      <w:r>
-        <w:rPr>
-          <w:rFonts w:asciiTheme="majorHAnsi" w:hAnsiTheme="majorHAnsi" w:cstheme="majorHAnsi"/>
-          <w:sz w:val="24"/>
-          <w:szCs w:val="24"/>
-        </w:rPr>
-        <w:t xml:space="preserve">.  </w:t>
+        <w:t xml:space="preserve"> function (see Limitations) .  </w:t>
       </w:r>
       <w:r>
         <w:rPr>
@@ -7071,7 +7035,16 @@
           <w:sz w:val="24"/>
           <w:szCs w:val="24"/>
         </w:rPr>
-        <w:t xml:space="preserve"> two tables—restaurant</w:t>
+        <w:t xml:space="preserve"> two tables—</w:t>
+      </w:r>
+      <w:proofErr w:type="spellStart"/>
+      <w:r>
+        <w:rPr>
+          <w:rFonts w:asciiTheme="majorHAnsi" w:hAnsiTheme="majorHAnsi" w:cstheme="majorHAnsi"/>
+          <w:sz w:val="24"/>
+          <w:szCs w:val="24"/>
+        </w:rPr>
+        <w:t>restaurant</w:t>
       </w:r>
       <w:r>
         <w:rPr>
@@ -7087,7 +7060,25 @@
           <w:sz w:val="24"/>
           <w:szCs w:val="24"/>
         </w:rPr>
-        <w:t>list, and affordability</w:t>
+        <w:t>list</w:t>
+      </w:r>
+      <w:proofErr w:type="spellEnd"/>
+      <w:r>
+        <w:rPr>
+          <w:rFonts w:asciiTheme="majorHAnsi" w:hAnsiTheme="majorHAnsi" w:cstheme="majorHAnsi"/>
+          <w:sz w:val="24"/>
+          <w:szCs w:val="24"/>
+        </w:rPr>
+        <w:t xml:space="preserve">, and </w:t>
+      </w:r>
+      <w:proofErr w:type="spellStart"/>
+      <w:r>
+        <w:rPr>
+          <w:rFonts w:asciiTheme="majorHAnsi" w:hAnsiTheme="majorHAnsi" w:cstheme="majorHAnsi"/>
+          <w:sz w:val="24"/>
+          <w:szCs w:val="24"/>
+        </w:rPr>
+        <w:t>affordability</w:t>
       </w:r>
       <w:r>
         <w:rPr>
@@ -7105,29 +7096,14 @@
         </w:rPr>
         <w:t>rating</w:t>
       </w:r>
-      <w:r>
-        <w:rPr>
-          <w:rFonts w:asciiTheme="majorHAnsi" w:hAnsiTheme="majorHAnsi" w:cstheme="majorHAnsi"/>
-          <w:sz w:val="24"/>
-          <w:szCs w:val="24"/>
-        </w:rPr>
-        <w:t xml:space="preserve">, were created in </w:t>
-      </w:r>
-      <w:r>
-        <w:rPr>
-          <w:rFonts w:asciiTheme="majorHAnsi" w:hAnsiTheme="majorHAnsi" w:cstheme="majorHAnsi"/>
-          <w:sz w:val="24"/>
-          <w:szCs w:val="24"/>
-        </w:rPr>
-        <w:t>in PostgreSQL</w:t>
-      </w:r>
-      <w:r>
-        <w:rPr>
-          <w:rFonts w:asciiTheme="majorHAnsi" w:hAnsiTheme="majorHAnsi" w:cstheme="majorHAnsi"/>
-          <w:sz w:val="24"/>
-          <w:szCs w:val="24"/>
-        </w:rPr>
-        <w:t xml:space="preserve">.  </w:t>
+      <w:proofErr w:type="spellEnd"/>
+      <w:r>
+        <w:rPr>
+          <w:rFonts w:asciiTheme="majorHAnsi" w:hAnsiTheme="majorHAnsi" w:cstheme="majorHAnsi"/>
+          <w:sz w:val="24"/>
+          <w:szCs w:val="24"/>
+        </w:rPr>
+        <w:t xml:space="preserve">, were created in in PostgreSQL.  </w:t>
       </w:r>
       <w:r>
         <w:rPr>
@@ -7175,7 +7151,15 @@
           <w:sz w:val="24"/>
           <w:szCs w:val="24"/>
         </w:rPr>
-        <w:t xml:space="preserve">by price range. </w:t>
+        <w:t>by price range</w:t>
+      </w:r>
+      <w:r>
+        <w:rPr>
+          <w:rFonts w:asciiTheme="majorHAnsi" w:hAnsiTheme="majorHAnsi" w:cstheme="majorHAnsi"/>
+          <w:sz w:val="24"/>
+          <w:szCs w:val="24"/>
+        </w:rPr>
+        <w:t xml:space="preserve"> using PostgreSQL query.</w:t>
       </w:r>
     </w:p>
     <w:sectPr>
@@ -7278,7 +7262,25 @@
                               <w:sz w:val="20"/>
                               <w:szCs w:val="20"/>
                             </w:rPr>
-                            <w:t>© GeorgiaTech Data Science Bootcamp 2022</w:t>
+                            <w:t xml:space="preserve">© </w:t>
+                          </w:r>
+                          <w:proofErr w:type="spellStart"/>
+                          <w:r>
+                            <w:rPr>
+                              <w:rFonts w:asciiTheme="majorHAnsi" w:hAnsiTheme="majorHAnsi" w:cstheme="majorHAnsi"/>
+                              <w:sz w:val="20"/>
+                              <w:szCs w:val="20"/>
+                            </w:rPr>
+                            <w:t>GeorgiaTech</w:t>
+                          </w:r>
+                          <w:proofErr w:type="spellEnd"/>
+                          <w:r>
+                            <w:rPr>
+                              <w:rFonts w:asciiTheme="majorHAnsi" w:hAnsiTheme="majorHAnsi" w:cstheme="majorHAnsi"/>
+                              <w:sz w:val="20"/>
+                              <w:szCs w:val="20"/>
+                            </w:rPr>
+                            <w:t xml:space="preserve"> Data Science Bootcamp 2022</w:t>
                           </w:r>
                         </w:p>
                       </w:txbxContent>
@@ -9092,6 +9094,7 @@
   <w:style w:type="character" w:default="1" w:styleId="DefaultParagraphFont">
     <w:name w:val="Default Paragraph Font"/>
     <w:uiPriority w:val="1"/>
+    <w:semiHidden/>
     <w:unhideWhenUsed/>
   </w:style>
   <w:style w:type="table" w:default="1" w:styleId="TableNormal">

</xml_diff>

<commit_message>
Push the final revision of the technical report.
</commit_message>
<xml_diff>
--- a/ETL Technical Report - Michelin Star Restaurants.docx
+++ b/ETL Technical Report - Michelin Star Restaurants.docx
@@ -628,7 +628,31 @@
           <w:sz w:val="24"/>
           <w:szCs w:val="24"/>
         </w:rPr>
-        <w:t xml:space="preserve">extracted and imported in Pandas.  The relevant data were reviewed for consistency and transformed through </w:t>
+        <w:t xml:space="preserve">extracted and imported </w:t>
+      </w:r>
+      <w:r>
+        <w:rPr>
+          <w:rFonts w:asciiTheme="majorHAnsi" w:hAnsiTheme="majorHAnsi" w:cstheme="majorHAnsi"/>
+          <w:sz w:val="24"/>
+          <w:szCs w:val="24"/>
+        </w:rPr>
+        <w:t xml:space="preserve">in </w:t>
+      </w:r>
+      <w:r>
+        <w:rPr>
+          <w:rFonts w:asciiTheme="majorHAnsi" w:hAnsiTheme="majorHAnsi" w:cstheme="majorHAnsi"/>
+          <w:sz w:val="24"/>
+          <w:szCs w:val="24"/>
+        </w:rPr>
+        <w:t>Jupyter notebook using</w:t>
+      </w:r>
+      <w:r>
+        <w:rPr>
+          <w:rFonts w:asciiTheme="majorHAnsi" w:hAnsiTheme="majorHAnsi" w:cstheme="majorHAnsi"/>
+          <w:sz w:val="24"/>
+          <w:szCs w:val="24"/>
+        </w:rPr>
+        <w:t xml:space="preserve"> Pandas.  The relevant data were reviewed for consistency and transformed through </w:t>
       </w:r>
       <w:r>
         <w:rPr>
@@ -5443,6 +5467,10 @@
                     <v:shape id="Graphic 29" o:spid="_x0000_s1047" type="#_x0000_t75" alt="Open folder with solid fill" style="position:absolute;top:6664;width:3403;height:3403;visibility:visible;mso-wrap-style:square" o:gfxdata="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">
                       <v:imagedata r:id="rId18" o:title="Open folder with solid fill"/>
                     </v:shape>
+                    <v:shapetype id="_x0000_t202" coordsize="21600,21600" o:spt="202" path="m,l,21600r21600,l21600,xe">
+                      <v:stroke joinstyle="miter"/>
+                      <v:path gradientshapeok="t" o:connecttype="rect"/>
+                    </v:shapetype>
                     <v:shape id="Text Box 30" o:spid="_x0000_s1048" type="#_x0000_t202" style="position:absolute;left:3332;top:1007;width:10845;height:3791;visibility:visible;mso-wrap-style:square;v-text-anchor:top" o:gfxdata="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" filled="f" stroked="f" strokeweight=".5pt">
                       <v:textbox>
                         <w:txbxContent>

</xml_diff>